<commit_message>
"Incluindo impressão de retas"
</commit_message>
<xml_diff>
--- a/Relatório.docx
+++ b/Relatório.docx
@@ -807,23 +807,7 @@
           <w:sz w:val="24"/>
           <w:szCs w:val="24"/>
         </w:rPr>
-        <w:t xml:space="preserve">Na implementação desse trabalho, foram utilizadas 3 </w:t>
-      </w:r>
-      <w:r>
-        <w:rPr>
-          <w:rFonts w:ascii="Arial" w:hAnsi="Arial" w:cs="Arial"/>
-          <w:sz w:val="24"/>
-          <w:szCs w:val="24"/>
-        </w:rPr>
-        <w:t>classes</w:t>
-      </w:r>
-      <w:r>
-        <w:rPr>
-          <w:rFonts w:ascii="Arial" w:hAnsi="Arial" w:cs="Arial"/>
-          <w:sz w:val="24"/>
-          <w:szCs w:val="24"/>
-        </w:rPr>
-        <w:t xml:space="preserve">, </w:t>
+        <w:t xml:space="preserve">Na implementação desse trabalho, foram utilizadas 3 classes, </w:t>
       </w:r>
       <w:proofErr w:type="spellStart"/>
       <w:r>
@@ -1047,7 +1031,23 @@
           <w:sz w:val="24"/>
           <w:szCs w:val="24"/>
         </w:rPr>
-        <w:t xml:space="preserve">O código possui 5 funções principais, a </w:t>
+        <w:t xml:space="preserve">O código possui </w:t>
+      </w:r>
+      <w:r>
+        <w:rPr>
+          <w:rFonts w:ascii="Arial" w:hAnsi="Arial" w:cs="Arial"/>
+          <w:sz w:val="24"/>
+          <w:szCs w:val="24"/>
+        </w:rPr>
+        <w:t>6</w:t>
+      </w:r>
+      <w:r>
+        <w:rPr>
+          <w:rFonts w:ascii="Arial" w:hAnsi="Arial" w:cs="Arial"/>
+          <w:sz w:val="24"/>
+          <w:szCs w:val="24"/>
+        </w:rPr>
+        <w:t xml:space="preserve"> funções principais, a </w:t>
       </w:r>
       <w:proofErr w:type="spellStart"/>
       <w:proofErr w:type="gramStart"/>
@@ -1129,7 +1129,7 @@
           <w:sz w:val="24"/>
           <w:szCs w:val="24"/>
         </w:rPr>
-        <w:t xml:space="preserve">(), e por fim o </w:t>
+        <w:t xml:space="preserve">(), o </w:t>
       </w:r>
       <w:proofErr w:type="spellStart"/>
       <w:r>
@@ -1147,7 +1147,59 @@
           <w:sz w:val="24"/>
           <w:szCs w:val="24"/>
         </w:rPr>
-        <w:t>().</w:t>
+        <w:t>()</w:t>
+      </w:r>
+      <w:r>
+        <w:rPr>
+          <w:rFonts w:ascii="Arial" w:hAnsi="Arial" w:cs="Arial"/>
+          <w:sz w:val="24"/>
+          <w:szCs w:val="24"/>
+        </w:rPr>
+        <w:t xml:space="preserve"> e </w:t>
+      </w:r>
+      <w:proofErr w:type="spellStart"/>
+      <w:r>
+        <w:rPr>
+          <w:rFonts w:ascii="Arial" w:hAnsi="Arial" w:cs="Arial"/>
+          <w:sz w:val="24"/>
+          <w:szCs w:val="24"/>
+        </w:rPr>
+        <w:t>por</w:t>
+      </w:r>
+      <w:proofErr w:type="spellEnd"/>
+      <w:r>
+        <w:rPr>
+          <w:rFonts w:ascii="Arial" w:hAnsi="Arial" w:cs="Arial"/>
+          <w:sz w:val="24"/>
+          <w:szCs w:val="24"/>
+        </w:rPr>
+        <w:t xml:space="preserve"> fim a </w:t>
+      </w:r>
+      <w:proofErr w:type="spellStart"/>
+      <w:r>
+        <w:rPr>
+          <w:rFonts w:ascii="Arial" w:hAnsi="Arial" w:cs="Arial"/>
+          <w:sz w:val="24"/>
+          <w:szCs w:val="24"/>
+        </w:rPr>
+        <w:t>avaliaTempo</w:t>
+      </w:r>
+      <w:proofErr w:type="spellEnd"/>
+      <w:r>
+        <w:rPr>
+          <w:rFonts w:ascii="Arial" w:hAnsi="Arial" w:cs="Arial"/>
+          <w:sz w:val="24"/>
+          <w:szCs w:val="24"/>
+        </w:rPr>
+        <w:t>()</w:t>
+      </w:r>
+      <w:r>
+        <w:rPr>
+          <w:rFonts w:ascii="Arial" w:hAnsi="Arial" w:cs="Arial"/>
+          <w:sz w:val="24"/>
+          <w:szCs w:val="24"/>
+        </w:rPr>
+        <w:t>.</w:t>
       </w:r>
     </w:p>
     <w:p>
@@ -1496,8 +1548,120 @@
         <w:jc w:val="both"/>
         <w:rPr>
           <w:rFonts w:ascii="Arial" w:hAnsi="Arial" w:cs="Arial"/>
-          <w:sz w:val="24"/>
-          <w:szCs w:val="24"/>
+          <w:color w:val="202122"/>
+          <w:sz w:val="24"/>
+          <w:szCs w:val="24"/>
+          <w:shd w:val="clear" w:color="auto" w:fill="FFFFFF"/>
+        </w:rPr>
+      </w:pPr>
+      <w:r>
+        <w:rPr>
+          <w:rFonts w:ascii="Arial" w:hAnsi="Arial" w:cs="Arial"/>
+          <w:color w:val="202122"/>
+          <w:sz w:val="24"/>
+          <w:szCs w:val="24"/>
+          <w:shd w:val="clear" w:color="auto" w:fill="FFFFFF"/>
+        </w:rPr>
+        <w:t xml:space="preserve">Em relação a função </w:t>
+      </w:r>
+      <w:proofErr w:type="spellStart"/>
+      <w:r>
+        <w:rPr>
+          <w:rFonts w:ascii="Arial" w:hAnsi="Arial" w:cs="Arial"/>
+          <w:color w:val="202122"/>
+          <w:sz w:val="24"/>
+          <w:szCs w:val="24"/>
+          <w:shd w:val="clear" w:color="auto" w:fill="FFFFFF"/>
+        </w:rPr>
+        <w:t>avaliaTempo</w:t>
+      </w:r>
+      <w:proofErr w:type="spellEnd"/>
+      <w:r>
+        <w:rPr>
+          <w:rFonts w:ascii="Arial" w:hAnsi="Arial" w:cs="Arial"/>
+          <w:color w:val="202122"/>
+          <w:sz w:val="24"/>
+          <w:szCs w:val="24"/>
+          <w:shd w:val="clear" w:color="auto" w:fill="FFFFFF"/>
+        </w:rPr>
+        <w:t xml:space="preserve">, ela copia o </w:t>
+      </w:r>
+      <w:proofErr w:type="spellStart"/>
+      <w:r>
+        <w:rPr>
+          <w:rFonts w:ascii="Arial" w:hAnsi="Arial" w:cs="Arial"/>
+          <w:color w:val="202122"/>
+          <w:sz w:val="24"/>
+          <w:szCs w:val="24"/>
+          <w:shd w:val="clear" w:color="auto" w:fill="FFFFFF"/>
+        </w:rPr>
+        <w:t>array</w:t>
+      </w:r>
+      <w:proofErr w:type="spellEnd"/>
+      <w:r>
+        <w:rPr>
+          <w:rFonts w:ascii="Arial" w:hAnsi="Arial" w:cs="Arial"/>
+          <w:color w:val="202122"/>
+          <w:sz w:val="24"/>
+          <w:szCs w:val="24"/>
+          <w:shd w:val="clear" w:color="auto" w:fill="FFFFFF"/>
+        </w:rPr>
+        <w:t xml:space="preserve"> de pontos original 4 vezes, para não alterar o </w:t>
+      </w:r>
+      <w:proofErr w:type="spellStart"/>
+      <w:r>
+        <w:rPr>
+          <w:rFonts w:ascii="Arial" w:hAnsi="Arial" w:cs="Arial"/>
+          <w:color w:val="202122"/>
+          <w:sz w:val="24"/>
+          <w:szCs w:val="24"/>
+          <w:shd w:val="clear" w:color="auto" w:fill="FFFFFF"/>
+        </w:rPr>
+        <w:t>array</w:t>
+      </w:r>
+      <w:proofErr w:type="spellEnd"/>
+      <w:r>
+        <w:rPr>
+          <w:rFonts w:ascii="Arial" w:hAnsi="Arial" w:cs="Arial"/>
+          <w:color w:val="202122"/>
+          <w:sz w:val="24"/>
+          <w:szCs w:val="24"/>
+          <w:shd w:val="clear" w:color="auto" w:fill="FFFFFF"/>
+        </w:rPr>
+        <w:t xml:space="preserve"> original e usar cada </w:t>
+      </w:r>
+      <w:proofErr w:type="spellStart"/>
+      <w:r>
+        <w:rPr>
+          <w:rFonts w:ascii="Arial" w:hAnsi="Arial" w:cs="Arial"/>
+          <w:color w:val="202122"/>
+          <w:sz w:val="24"/>
+          <w:szCs w:val="24"/>
+          <w:shd w:val="clear" w:color="auto" w:fill="FFFFFF"/>
+        </w:rPr>
+        <w:t>array</w:t>
+      </w:r>
+      <w:proofErr w:type="spellEnd"/>
+      <w:r>
+        <w:rPr>
+          <w:rFonts w:ascii="Arial" w:hAnsi="Arial" w:cs="Arial"/>
+          <w:color w:val="202122"/>
+          <w:sz w:val="24"/>
+          <w:szCs w:val="24"/>
+          <w:shd w:val="clear" w:color="auto" w:fill="FFFFFF"/>
+        </w:rPr>
+        <w:t xml:space="preserve"> para testar o tempo de execução de cada função anterior.</w:t>
+      </w:r>
+    </w:p>
+    <w:p>
+      <w:pPr>
+        <w:jc w:val="both"/>
+        <w:rPr>
+          <w:rFonts w:ascii="Arial" w:hAnsi="Arial" w:cs="Arial"/>
+          <w:color w:val="202122"/>
+          <w:sz w:val="24"/>
+          <w:szCs w:val="24"/>
+          <w:shd w:val="clear" w:color="auto" w:fill="FFFFFF"/>
         </w:rPr>
       </w:pPr>
       <w:r>
@@ -1511,6 +1675,7 @@
         <w:t xml:space="preserve">Outras funções como </w:t>
       </w:r>
       <w:proofErr w:type="spellStart"/>
+      <w:proofErr w:type="gramStart"/>
       <w:r>
         <w:rPr>
           <w:rFonts w:ascii="Arial" w:hAnsi="Arial" w:cs="Arial"/>
@@ -1530,7 +1695,18 @@
           <w:szCs w:val="24"/>
           <w:shd w:val="clear" w:color="auto" w:fill="FFFFFF"/>
         </w:rPr>
-        <w:t xml:space="preserve">(), </w:t>
+        <w:t>(</w:t>
+      </w:r>
+      <w:proofErr w:type="gramEnd"/>
+      <w:r>
+        <w:rPr>
+          <w:rFonts w:ascii="Arial" w:hAnsi="Arial" w:cs="Arial"/>
+          <w:color w:val="202122"/>
+          <w:sz w:val="24"/>
+          <w:szCs w:val="24"/>
+          <w:shd w:val="clear" w:color="auto" w:fill="FFFFFF"/>
+        </w:rPr>
+        <w:t xml:space="preserve">), </w:t>
       </w:r>
       <w:proofErr w:type="spellStart"/>
       <w:r>
@@ -1576,6 +1752,1887 @@
         </w:rPr>
         <w:t xml:space="preserve"> são funções auxiliares para serem utilizadas por esses métodos principais.</w:t>
       </w:r>
+    </w:p>
+    <w:p>
+      <w:pPr>
+        <w:jc w:val="both"/>
+        <w:rPr>
+          <w:rFonts w:ascii="Arial" w:hAnsi="Arial" w:cs="Arial"/>
+          <w:color w:val="202122"/>
+          <w:sz w:val="24"/>
+          <w:szCs w:val="24"/>
+          <w:shd w:val="clear" w:color="auto" w:fill="FFFFFF"/>
+        </w:rPr>
+      </w:pPr>
+    </w:p>
+    <w:p>
+      <w:pPr>
+        <w:jc w:val="both"/>
+        <w:rPr>
+          <w:rFonts w:ascii="Arial" w:hAnsi="Arial" w:cs="Arial"/>
+          <w:b/>
+          <w:bCs/>
+          <w:color w:val="202122"/>
+          <w:sz w:val="28"/>
+          <w:szCs w:val="28"/>
+          <w:shd w:val="clear" w:color="auto" w:fill="FFFFFF"/>
+        </w:rPr>
+      </w:pPr>
+      <w:r>
+        <w:rPr>
+          <w:rFonts w:ascii="Arial" w:hAnsi="Arial" w:cs="Arial"/>
+          <w:b/>
+          <w:bCs/>
+          <w:color w:val="202122"/>
+          <w:sz w:val="28"/>
+          <w:szCs w:val="28"/>
+          <w:shd w:val="clear" w:color="auto" w:fill="FFFFFF"/>
+        </w:rPr>
+        <w:t>3. Análise de complexidade</w:t>
+      </w:r>
+    </w:p>
+    <w:p>
+      <w:pPr>
+        <w:jc w:val="both"/>
+        <w:rPr>
+          <w:rFonts w:ascii="Arial" w:hAnsi="Arial" w:cs="Arial"/>
+          <w:color w:val="202122"/>
+          <w:sz w:val="24"/>
+          <w:szCs w:val="24"/>
+          <w:shd w:val="clear" w:color="auto" w:fill="FFFFFF"/>
+        </w:rPr>
+      </w:pPr>
+    </w:p>
+    <w:p>
+      <w:pPr>
+        <w:jc w:val="both"/>
+        <w:rPr>
+          <w:rFonts w:ascii="Arial" w:hAnsi="Arial" w:cs="Arial"/>
+          <w:color w:val="202122"/>
+          <w:sz w:val="24"/>
+          <w:szCs w:val="24"/>
+          <w:shd w:val="clear" w:color="auto" w:fill="FFFFFF"/>
+        </w:rPr>
+      </w:pPr>
+      <w:proofErr w:type="spellStart"/>
+      <w:proofErr w:type="gramStart"/>
+      <w:r>
+        <w:rPr>
+          <w:rFonts w:ascii="Arial" w:hAnsi="Arial" w:cs="Arial"/>
+          <w:b/>
+          <w:bCs/>
+          <w:color w:val="202122"/>
+          <w:sz w:val="24"/>
+          <w:szCs w:val="24"/>
+          <w:shd w:val="clear" w:color="auto" w:fill="FFFFFF"/>
+        </w:rPr>
+        <w:t>mergeSort</w:t>
+      </w:r>
+      <w:proofErr w:type="spellEnd"/>
+      <w:r>
+        <w:rPr>
+          <w:rFonts w:ascii="Arial" w:hAnsi="Arial" w:cs="Arial"/>
+          <w:b/>
+          <w:bCs/>
+          <w:color w:val="202122"/>
+          <w:sz w:val="24"/>
+          <w:szCs w:val="24"/>
+          <w:shd w:val="clear" w:color="auto" w:fill="FFFFFF"/>
+        </w:rPr>
+        <w:t>(</w:t>
+      </w:r>
+      <w:proofErr w:type="gramEnd"/>
+      <w:r>
+        <w:rPr>
+          <w:rFonts w:ascii="Arial" w:hAnsi="Arial" w:cs="Arial"/>
+          <w:b/>
+          <w:bCs/>
+          <w:color w:val="202122"/>
+          <w:sz w:val="24"/>
+          <w:szCs w:val="24"/>
+          <w:shd w:val="clear" w:color="auto" w:fill="FFFFFF"/>
+        </w:rPr>
+        <w:t xml:space="preserve">) – Complexidade de tempo: </w:t>
+      </w:r>
+      <w:r>
+        <w:rPr>
+          <w:rFonts w:ascii="Arial" w:hAnsi="Arial" w:cs="Arial"/>
+          <w:color w:val="202122"/>
+          <w:sz w:val="24"/>
+          <w:szCs w:val="24"/>
+          <w:shd w:val="clear" w:color="auto" w:fill="FFFFFF"/>
+        </w:rPr>
+        <w:t xml:space="preserve">A complexidade de tempo da função </w:t>
+      </w:r>
+      <w:proofErr w:type="spellStart"/>
+      <w:r>
+        <w:rPr>
+          <w:rFonts w:ascii="Arial" w:hAnsi="Arial" w:cs="Arial"/>
+          <w:color w:val="202122"/>
+          <w:sz w:val="24"/>
+          <w:szCs w:val="24"/>
+          <w:shd w:val="clear" w:color="auto" w:fill="FFFFFF"/>
+        </w:rPr>
+        <w:t>mergeSort</w:t>
+      </w:r>
+      <w:proofErr w:type="spellEnd"/>
+      <w:r>
+        <w:rPr>
+          <w:rFonts w:ascii="Arial" w:hAnsi="Arial" w:cs="Arial"/>
+          <w:color w:val="202122"/>
+          <w:sz w:val="24"/>
+          <w:szCs w:val="24"/>
+          <w:shd w:val="clear" w:color="auto" w:fill="FFFFFF"/>
+        </w:rPr>
+        <w:t xml:space="preserve"> é O(n log n), onde n é o número de elementos a serem ordenados. Essa complexidade é obtida porque o algoritmo divide recursivamente o </w:t>
+      </w:r>
+      <w:proofErr w:type="spellStart"/>
+      <w:r>
+        <w:rPr>
+          <w:rFonts w:ascii="Arial" w:hAnsi="Arial" w:cs="Arial"/>
+          <w:color w:val="202122"/>
+          <w:sz w:val="24"/>
+          <w:szCs w:val="24"/>
+          <w:shd w:val="clear" w:color="auto" w:fill="FFFFFF"/>
+        </w:rPr>
+        <w:t>array</w:t>
+      </w:r>
+      <w:proofErr w:type="spellEnd"/>
+      <w:r>
+        <w:rPr>
+          <w:rFonts w:ascii="Arial" w:hAnsi="Arial" w:cs="Arial"/>
+          <w:color w:val="202122"/>
+          <w:sz w:val="24"/>
+          <w:szCs w:val="24"/>
+          <w:shd w:val="clear" w:color="auto" w:fill="FFFFFF"/>
+        </w:rPr>
+        <w:t xml:space="preserve"> ao meio até que cada </w:t>
+      </w:r>
+      <w:proofErr w:type="spellStart"/>
+      <w:r>
+        <w:rPr>
+          <w:rFonts w:ascii="Arial" w:hAnsi="Arial" w:cs="Arial"/>
+          <w:color w:val="202122"/>
+          <w:sz w:val="24"/>
+          <w:szCs w:val="24"/>
+          <w:shd w:val="clear" w:color="auto" w:fill="FFFFFF"/>
+        </w:rPr>
+        <w:t>subarray</w:t>
+      </w:r>
+      <w:proofErr w:type="spellEnd"/>
+      <w:r>
+        <w:rPr>
+          <w:rFonts w:ascii="Arial" w:hAnsi="Arial" w:cs="Arial"/>
+          <w:color w:val="202122"/>
+          <w:sz w:val="24"/>
+          <w:szCs w:val="24"/>
+          <w:shd w:val="clear" w:color="auto" w:fill="FFFFFF"/>
+        </w:rPr>
+        <w:t xml:space="preserve"> tenha apenas um elemento, e então mescla esses </w:t>
+      </w:r>
+      <w:proofErr w:type="spellStart"/>
+      <w:r>
+        <w:rPr>
+          <w:rFonts w:ascii="Arial" w:hAnsi="Arial" w:cs="Arial"/>
+          <w:color w:val="202122"/>
+          <w:sz w:val="24"/>
+          <w:szCs w:val="24"/>
+          <w:shd w:val="clear" w:color="auto" w:fill="FFFFFF"/>
+        </w:rPr>
+        <w:t>subarrays</w:t>
+      </w:r>
+      <w:proofErr w:type="spellEnd"/>
+      <w:r>
+        <w:rPr>
+          <w:rFonts w:ascii="Arial" w:hAnsi="Arial" w:cs="Arial"/>
+          <w:color w:val="202122"/>
+          <w:sz w:val="24"/>
+          <w:szCs w:val="24"/>
+          <w:shd w:val="clear" w:color="auto" w:fill="FFFFFF"/>
+        </w:rPr>
+        <w:t xml:space="preserve"> em ordem crescente. A etapa de divisão tem uma complexidade logarítmica (</w:t>
+      </w:r>
+      <w:proofErr w:type="gramStart"/>
+      <w:r>
+        <w:rPr>
+          <w:rFonts w:ascii="Arial" w:hAnsi="Arial" w:cs="Arial"/>
+          <w:color w:val="202122"/>
+          <w:sz w:val="24"/>
+          <w:szCs w:val="24"/>
+          <w:shd w:val="clear" w:color="auto" w:fill="FFFFFF"/>
+        </w:rPr>
+        <w:t>O(</w:t>
+      </w:r>
+      <w:proofErr w:type="gramEnd"/>
+      <w:r>
+        <w:rPr>
+          <w:rFonts w:ascii="Arial" w:hAnsi="Arial" w:cs="Arial"/>
+          <w:color w:val="202122"/>
+          <w:sz w:val="24"/>
+          <w:szCs w:val="24"/>
+          <w:shd w:val="clear" w:color="auto" w:fill="FFFFFF"/>
+        </w:rPr>
+        <w:t xml:space="preserve">log n)), pois o </w:t>
+      </w:r>
+      <w:proofErr w:type="spellStart"/>
+      <w:r>
+        <w:rPr>
+          <w:rFonts w:ascii="Arial" w:hAnsi="Arial" w:cs="Arial"/>
+          <w:color w:val="202122"/>
+          <w:sz w:val="24"/>
+          <w:szCs w:val="24"/>
+          <w:shd w:val="clear" w:color="auto" w:fill="FFFFFF"/>
+        </w:rPr>
+        <w:t>array</w:t>
+      </w:r>
+      <w:proofErr w:type="spellEnd"/>
+      <w:r>
+        <w:rPr>
+          <w:rFonts w:ascii="Arial" w:hAnsi="Arial" w:cs="Arial"/>
+          <w:color w:val="202122"/>
+          <w:sz w:val="24"/>
+          <w:szCs w:val="24"/>
+          <w:shd w:val="clear" w:color="auto" w:fill="FFFFFF"/>
+        </w:rPr>
+        <w:t xml:space="preserve"> é dividido ao meio a cada chamada recursiva. A etapa de mesclagem tem uma complexidade linear (O(n)), pois todos os elementos precisam ser comparados e mesclados. Portanto, a complexidade total do </w:t>
+      </w:r>
+      <w:proofErr w:type="spellStart"/>
+      <w:r>
+        <w:rPr>
+          <w:rFonts w:ascii="Arial" w:hAnsi="Arial" w:cs="Arial"/>
+          <w:color w:val="202122"/>
+          <w:sz w:val="24"/>
+          <w:szCs w:val="24"/>
+          <w:shd w:val="clear" w:color="auto" w:fill="FFFFFF"/>
+        </w:rPr>
+        <w:t>mergeSort</w:t>
+      </w:r>
+      <w:proofErr w:type="spellEnd"/>
+      <w:r>
+        <w:rPr>
+          <w:rFonts w:ascii="Arial" w:hAnsi="Arial" w:cs="Arial"/>
+          <w:color w:val="202122"/>
+          <w:sz w:val="24"/>
+          <w:szCs w:val="24"/>
+          <w:shd w:val="clear" w:color="auto" w:fill="FFFFFF"/>
+        </w:rPr>
+        <w:t xml:space="preserve"> é </w:t>
+      </w:r>
+      <w:proofErr w:type="gramStart"/>
+      <w:r>
+        <w:rPr>
+          <w:rFonts w:ascii="Arial" w:hAnsi="Arial" w:cs="Arial"/>
+          <w:color w:val="202122"/>
+          <w:sz w:val="24"/>
+          <w:szCs w:val="24"/>
+          <w:shd w:val="clear" w:color="auto" w:fill="FFFFFF"/>
+        </w:rPr>
+        <w:t>O(</w:t>
+      </w:r>
+      <w:proofErr w:type="gramEnd"/>
+      <w:r>
+        <w:rPr>
+          <w:rFonts w:ascii="Arial" w:hAnsi="Arial" w:cs="Arial"/>
+          <w:color w:val="202122"/>
+          <w:sz w:val="24"/>
+          <w:szCs w:val="24"/>
+          <w:shd w:val="clear" w:color="auto" w:fill="FFFFFF"/>
+        </w:rPr>
+        <w:t>n log n).</w:t>
+      </w:r>
+    </w:p>
+    <w:p>
+      <w:pPr>
+        <w:jc w:val="both"/>
+        <w:rPr>
+          <w:rFonts w:ascii="Arial" w:hAnsi="Arial" w:cs="Arial"/>
+          <w:b/>
+          <w:bCs/>
+          <w:color w:val="202122"/>
+          <w:sz w:val="24"/>
+          <w:szCs w:val="24"/>
+          <w:shd w:val="clear" w:color="auto" w:fill="FFFFFF"/>
+        </w:rPr>
+      </w:pPr>
+    </w:p>
+    <w:p>
+      <w:pPr>
+        <w:jc w:val="both"/>
+        <w:rPr>
+          <w:rFonts w:ascii="Arial" w:hAnsi="Arial" w:cs="Arial"/>
+          <w:color w:val="202122"/>
+          <w:sz w:val="24"/>
+          <w:szCs w:val="24"/>
+          <w:shd w:val="clear" w:color="auto" w:fill="FFFFFF"/>
+        </w:rPr>
+      </w:pPr>
+      <w:proofErr w:type="spellStart"/>
+      <w:proofErr w:type="gramStart"/>
+      <w:r>
+        <w:rPr>
+          <w:rFonts w:ascii="Arial" w:hAnsi="Arial" w:cs="Arial"/>
+          <w:b/>
+          <w:bCs/>
+          <w:color w:val="202122"/>
+          <w:sz w:val="24"/>
+          <w:szCs w:val="24"/>
+          <w:shd w:val="clear" w:color="auto" w:fill="FFFFFF"/>
+        </w:rPr>
+        <w:t>insertionSort</w:t>
+      </w:r>
+      <w:proofErr w:type="spellEnd"/>
+      <w:r>
+        <w:rPr>
+          <w:rFonts w:ascii="Arial" w:hAnsi="Arial" w:cs="Arial"/>
+          <w:b/>
+          <w:bCs/>
+          <w:color w:val="202122"/>
+          <w:sz w:val="24"/>
+          <w:szCs w:val="24"/>
+          <w:shd w:val="clear" w:color="auto" w:fill="FFFFFF"/>
+        </w:rPr>
+        <w:t>(</w:t>
+      </w:r>
+      <w:proofErr w:type="gramEnd"/>
+      <w:r>
+        <w:rPr>
+          <w:rFonts w:ascii="Arial" w:hAnsi="Arial" w:cs="Arial"/>
+          <w:b/>
+          <w:bCs/>
+          <w:color w:val="202122"/>
+          <w:sz w:val="24"/>
+          <w:szCs w:val="24"/>
+          <w:shd w:val="clear" w:color="auto" w:fill="FFFFFF"/>
+        </w:rPr>
+        <w:t xml:space="preserve">) – Complexidade de tempo: </w:t>
+      </w:r>
+      <w:r>
+        <w:rPr>
+          <w:rFonts w:ascii="Arial" w:hAnsi="Arial" w:cs="Arial"/>
+          <w:color w:val="202122"/>
+          <w:sz w:val="24"/>
+          <w:szCs w:val="24"/>
+          <w:shd w:val="clear" w:color="auto" w:fill="FFFFFF"/>
+        </w:rPr>
+        <w:t xml:space="preserve">A complexidade de tempo da função </w:t>
+      </w:r>
+      <w:proofErr w:type="spellStart"/>
+      <w:r>
+        <w:rPr>
+          <w:rFonts w:ascii="Arial" w:hAnsi="Arial" w:cs="Arial"/>
+          <w:color w:val="202122"/>
+          <w:sz w:val="24"/>
+          <w:szCs w:val="24"/>
+          <w:shd w:val="clear" w:color="auto" w:fill="FFFFFF"/>
+        </w:rPr>
+        <w:t>insertionSort</w:t>
+      </w:r>
+      <w:proofErr w:type="spellEnd"/>
+      <w:r>
+        <w:rPr>
+          <w:rFonts w:ascii="Arial" w:hAnsi="Arial" w:cs="Arial"/>
+          <w:color w:val="202122"/>
+          <w:sz w:val="24"/>
+          <w:szCs w:val="24"/>
+          <w:shd w:val="clear" w:color="auto" w:fill="FFFFFF"/>
+        </w:rPr>
+        <w:t xml:space="preserve"> é O(n^2), onde n é o número de elementos a serem ordenados. Essa complexidade é obtida porque o algoritmo percorre o </w:t>
+      </w:r>
+      <w:proofErr w:type="spellStart"/>
+      <w:r>
+        <w:rPr>
+          <w:rFonts w:ascii="Arial" w:hAnsi="Arial" w:cs="Arial"/>
+          <w:color w:val="202122"/>
+          <w:sz w:val="24"/>
+          <w:szCs w:val="24"/>
+          <w:shd w:val="clear" w:color="auto" w:fill="FFFFFF"/>
+        </w:rPr>
+        <w:t>array</w:t>
+      </w:r>
+      <w:proofErr w:type="spellEnd"/>
+      <w:r>
+        <w:rPr>
+          <w:rFonts w:ascii="Arial" w:hAnsi="Arial" w:cs="Arial"/>
+          <w:color w:val="202122"/>
+          <w:sz w:val="24"/>
+          <w:szCs w:val="24"/>
+          <w:shd w:val="clear" w:color="auto" w:fill="FFFFFF"/>
+        </w:rPr>
+        <w:t xml:space="preserve"> a partir do segundo elemento até o último, e para cada elemento, realiza uma comparação e possivelmente uma troca com os elementos anteriores para colocar o elemento na posição correta.</w:t>
+      </w:r>
+    </w:p>
+    <w:p>
+      <w:pPr>
+        <w:jc w:val="both"/>
+        <w:rPr>
+          <w:rFonts w:ascii="Arial" w:hAnsi="Arial" w:cs="Arial"/>
+          <w:b/>
+          <w:bCs/>
+          <w:color w:val="202122"/>
+          <w:sz w:val="24"/>
+          <w:szCs w:val="24"/>
+          <w:shd w:val="clear" w:color="auto" w:fill="FFFFFF"/>
+        </w:rPr>
+      </w:pPr>
+    </w:p>
+    <w:p>
+      <w:pPr>
+        <w:jc w:val="both"/>
+        <w:rPr>
+          <w:rFonts w:ascii="Arial" w:hAnsi="Arial" w:cs="Arial"/>
+          <w:color w:val="202122"/>
+          <w:sz w:val="24"/>
+          <w:szCs w:val="24"/>
+          <w:shd w:val="clear" w:color="auto" w:fill="FFFFFF"/>
+        </w:rPr>
+      </w:pPr>
+      <w:proofErr w:type="spellStart"/>
+      <w:proofErr w:type="gramStart"/>
+      <w:r>
+        <w:rPr>
+          <w:rFonts w:ascii="Arial" w:hAnsi="Arial" w:cs="Arial"/>
+          <w:b/>
+          <w:bCs/>
+          <w:color w:val="202122"/>
+          <w:sz w:val="24"/>
+          <w:szCs w:val="24"/>
+          <w:shd w:val="clear" w:color="auto" w:fill="FFFFFF"/>
+        </w:rPr>
+        <w:t>bucketSort</w:t>
+      </w:r>
+      <w:proofErr w:type="spellEnd"/>
+      <w:r>
+        <w:rPr>
+          <w:rFonts w:ascii="Arial" w:hAnsi="Arial" w:cs="Arial"/>
+          <w:b/>
+          <w:bCs/>
+          <w:color w:val="202122"/>
+          <w:sz w:val="24"/>
+          <w:szCs w:val="24"/>
+          <w:shd w:val="clear" w:color="auto" w:fill="FFFFFF"/>
+        </w:rPr>
+        <w:t>(</w:t>
+      </w:r>
+      <w:proofErr w:type="gramEnd"/>
+      <w:r>
+        <w:rPr>
+          <w:rFonts w:ascii="Arial" w:hAnsi="Arial" w:cs="Arial"/>
+          <w:b/>
+          <w:bCs/>
+          <w:color w:val="202122"/>
+          <w:sz w:val="24"/>
+          <w:szCs w:val="24"/>
+          <w:shd w:val="clear" w:color="auto" w:fill="FFFFFF"/>
+        </w:rPr>
+        <w:t xml:space="preserve">) – Complexidade de tempo: </w:t>
+      </w:r>
+      <w:r>
+        <w:rPr>
+          <w:rFonts w:ascii="Arial" w:hAnsi="Arial" w:cs="Arial"/>
+          <w:color w:val="202122"/>
+          <w:sz w:val="24"/>
+          <w:szCs w:val="24"/>
+          <w:shd w:val="clear" w:color="auto" w:fill="FFFFFF"/>
+        </w:rPr>
+        <w:t xml:space="preserve">Como eu usei o </w:t>
+      </w:r>
+      <w:proofErr w:type="spellStart"/>
+      <w:r>
+        <w:rPr>
+          <w:rFonts w:ascii="Arial" w:hAnsi="Arial" w:cs="Arial"/>
+          <w:color w:val="202122"/>
+          <w:sz w:val="24"/>
+          <w:szCs w:val="24"/>
+          <w:shd w:val="clear" w:color="auto" w:fill="FFFFFF"/>
+        </w:rPr>
+        <w:t>bubbleSort</w:t>
+      </w:r>
+      <w:proofErr w:type="spellEnd"/>
+      <w:r>
+        <w:rPr>
+          <w:rFonts w:ascii="Arial" w:hAnsi="Arial" w:cs="Arial"/>
+          <w:color w:val="202122"/>
+          <w:sz w:val="24"/>
+          <w:szCs w:val="24"/>
+          <w:shd w:val="clear" w:color="auto" w:fill="FFFFFF"/>
+        </w:rPr>
+        <w:t xml:space="preserve"> para ordenar cada </w:t>
+      </w:r>
+      <w:proofErr w:type="spellStart"/>
+      <w:r>
+        <w:rPr>
+          <w:rFonts w:ascii="Arial" w:hAnsi="Arial" w:cs="Arial"/>
+          <w:color w:val="202122"/>
+          <w:sz w:val="24"/>
+          <w:szCs w:val="24"/>
+          <w:shd w:val="clear" w:color="auto" w:fill="FFFFFF"/>
+        </w:rPr>
+        <w:t>bucket</w:t>
+      </w:r>
+      <w:proofErr w:type="spellEnd"/>
+      <w:r>
+        <w:rPr>
+          <w:rFonts w:ascii="Arial" w:hAnsi="Arial" w:cs="Arial"/>
+          <w:color w:val="202122"/>
+          <w:sz w:val="24"/>
+          <w:szCs w:val="24"/>
+          <w:shd w:val="clear" w:color="auto" w:fill="FFFFFF"/>
+        </w:rPr>
+        <w:t>, e ela possui uma complexidade O(n^2)</w:t>
+      </w:r>
+      <w:r>
+        <w:rPr>
+          <w:rFonts w:ascii="Arial" w:hAnsi="Arial" w:cs="Arial"/>
+          <w:color w:val="202122"/>
+          <w:sz w:val="24"/>
+          <w:szCs w:val="24"/>
+          <w:shd w:val="clear" w:color="auto" w:fill="FFFFFF"/>
+        </w:rPr>
+        <w:t xml:space="preserve">, a complexidade total do </w:t>
+      </w:r>
+      <w:proofErr w:type="spellStart"/>
+      <w:r>
+        <w:rPr>
+          <w:rFonts w:ascii="Arial" w:hAnsi="Arial" w:cs="Arial"/>
+          <w:color w:val="202122"/>
+          <w:sz w:val="24"/>
+          <w:szCs w:val="24"/>
+          <w:shd w:val="clear" w:color="auto" w:fill="FFFFFF"/>
+        </w:rPr>
+        <w:t>bucketSort</w:t>
+      </w:r>
+      <w:proofErr w:type="spellEnd"/>
+      <w:r>
+        <w:rPr>
+          <w:rFonts w:ascii="Arial" w:hAnsi="Arial" w:cs="Arial"/>
+          <w:color w:val="202122"/>
+          <w:sz w:val="24"/>
+          <w:szCs w:val="24"/>
+          <w:shd w:val="clear" w:color="auto" w:fill="FFFFFF"/>
+        </w:rPr>
+        <w:t xml:space="preserve"> será O(n) (colocando cada ponto no </w:t>
+      </w:r>
+      <w:proofErr w:type="spellStart"/>
+      <w:r>
+        <w:rPr>
+          <w:rFonts w:ascii="Arial" w:hAnsi="Arial" w:cs="Arial"/>
+          <w:color w:val="202122"/>
+          <w:sz w:val="24"/>
+          <w:szCs w:val="24"/>
+          <w:shd w:val="clear" w:color="auto" w:fill="FFFFFF"/>
+        </w:rPr>
+        <w:t>bucket</w:t>
+      </w:r>
+      <w:proofErr w:type="spellEnd"/>
+      <w:r>
+        <w:rPr>
+          <w:rFonts w:ascii="Arial" w:hAnsi="Arial" w:cs="Arial"/>
+          <w:color w:val="202122"/>
+          <w:sz w:val="24"/>
+          <w:szCs w:val="24"/>
+          <w:shd w:val="clear" w:color="auto" w:fill="FFFFFF"/>
+        </w:rPr>
+        <w:t xml:space="preserve"> correspondente) mais O((n/</w:t>
+      </w:r>
+      <w:proofErr w:type="spellStart"/>
+      <w:r>
+        <w:rPr>
+          <w:rFonts w:ascii="Arial" w:hAnsi="Arial" w:cs="Arial"/>
+          <w:color w:val="202122"/>
+          <w:sz w:val="24"/>
+          <w:szCs w:val="24"/>
+          <w:shd w:val="clear" w:color="auto" w:fill="FFFFFF"/>
+        </w:rPr>
+        <w:t>numBuckets</w:t>
+      </w:r>
+      <w:proofErr w:type="spellEnd"/>
+      <w:r>
+        <w:rPr>
+          <w:rFonts w:ascii="Arial" w:hAnsi="Arial" w:cs="Arial"/>
+          <w:color w:val="202122"/>
+          <w:sz w:val="24"/>
+          <w:szCs w:val="24"/>
+          <w:shd w:val="clear" w:color="auto" w:fill="FFFFFF"/>
+        </w:rPr>
+        <w:t xml:space="preserve">)^2) + O(n). E como o número de </w:t>
+      </w:r>
+      <w:proofErr w:type="spellStart"/>
+      <w:r>
+        <w:rPr>
+          <w:rFonts w:ascii="Arial" w:hAnsi="Arial" w:cs="Arial"/>
+          <w:color w:val="202122"/>
+          <w:sz w:val="24"/>
+          <w:szCs w:val="24"/>
+          <w:shd w:val="clear" w:color="auto" w:fill="FFFFFF"/>
+        </w:rPr>
+        <w:t>buckets</w:t>
+      </w:r>
+      <w:proofErr w:type="spellEnd"/>
+      <w:r>
+        <w:rPr>
+          <w:rFonts w:ascii="Arial" w:hAnsi="Arial" w:cs="Arial"/>
+          <w:color w:val="202122"/>
+          <w:sz w:val="24"/>
+          <w:szCs w:val="24"/>
+          <w:shd w:val="clear" w:color="auto" w:fill="FFFFFF"/>
+        </w:rPr>
+        <w:t xml:space="preserve"> é próximo do </w:t>
+      </w:r>
+      <w:r>
+        <w:rPr>
+          <w:rFonts w:ascii="Arial" w:hAnsi="Arial" w:cs="Arial"/>
+          <w:color w:val="202122"/>
+          <w:sz w:val="24"/>
+          <w:szCs w:val="24"/>
+          <w:shd w:val="clear" w:color="auto" w:fill="FFFFFF"/>
+        </w:rPr>
+        <w:lastRenderedPageBreak/>
+        <w:t xml:space="preserve">número de elementos n, a complexidade de tempo da </w:t>
+      </w:r>
+      <w:proofErr w:type="spellStart"/>
+      <w:r>
+        <w:rPr>
+          <w:rFonts w:ascii="Arial" w:hAnsi="Arial" w:cs="Arial"/>
+          <w:color w:val="202122"/>
+          <w:sz w:val="24"/>
+          <w:szCs w:val="24"/>
+          <w:shd w:val="clear" w:color="auto" w:fill="FFFFFF"/>
+        </w:rPr>
+        <w:t>bucketSort</w:t>
+      </w:r>
+      <w:proofErr w:type="spellEnd"/>
+      <w:r>
+        <w:rPr>
+          <w:rFonts w:ascii="Arial" w:hAnsi="Arial" w:cs="Arial"/>
+          <w:color w:val="202122"/>
+          <w:sz w:val="24"/>
+          <w:szCs w:val="24"/>
+          <w:shd w:val="clear" w:color="auto" w:fill="FFFFFF"/>
+        </w:rPr>
+        <w:t xml:space="preserve"> será O(n) + O(n^2) + O(n) = O(n^2).</w:t>
+      </w:r>
+    </w:p>
+    <w:p>
+      <w:pPr>
+        <w:jc w:val="both"/>
+        <w:rPr>
+          <w:rFonts w:ascii="Arial" w:hAnsi="Arial" w:cs="Arial"/>
+          <w:b/>
+          <w:bCs/>
+          <w:color w:val="202122"/>
+          <w:sz w:val="24"/>
+          <w:szCs w:val="24"/>
+          <w:shd w:val="clear" w:color="auto" w:fill="FFFFFF"/>
+        </w:rPr>
+      </w:pPr>
+    </w:p>
+    <w:p>
+      <w:pPr>
+        <w:jc w:val="both"/>
+        <w:rPr>
+          <w:rFonts w:ascii="Arial" w:hAnsi="Arial" w:cs="Arial"/>
+          <w:color w:val="202122"/>
+          <w:sz w:val="24"/>
+          <w:szCs w:val="24"/>
+          <w:shd w:val="clear" w:color="auto" w:fill="FFFFFF"/>
+        </w:rPr>
+      </w:pPr>
+      <w:proofErr w:type="spellStart"/>
+      <w:proofErr w:type="gramStart"/>
+      <w:r>
+        <w:rPr>
+          <w:rFonts w:ascii="Arial" w:hAnsi="Arial" w:cs="Arial"/>
+          <w:b/>
+          <w:bCs/>
+          <w:color w:val="202122"/>
+          <w:sz w:val="24"/>
+          <w:szCs w:val="24"/>
+          <w:shd w:val="clear" w:color="auto" w:fill="FFFFFF"/>
+        </w:rPr>
+        <w:t>scanDeGraham</w:t>
+      </w:r>
+      <w:proofErr w:type="spellEnd"/>
+      <w:r>
+        <w:rPr>
+          <w:rFonts w:ascii="Arial" w:hAnsi="Arial" w:cs="Arial"/>
+          <w:b/>
+          <w:bCs/>
+          <w:color w:val="202122"/>
+          <w:sz w:val="24"/>
+          <w:szCs w:val="24"/>
+          <w:shd w:val="clear" w:color="auto" w:fill="FFFFFF"/>
+        </w:rPr>
+        <w:t>(</w:t>
+      </w:r>
+      <w:proofErr w:type="gramEnd"/>
+      <w:r>
+        <w:rPr>
+          <w:rFonts w:ascii="Arial" w:hAnsi="Arial" w:cs="Arial"/>
+          <w:b/>
+          <w:bCs/>
+          <w:color w:val="202122"/>
+          <w:sz w:val="24"/>
+          <w:szCs w:val="24"/>
+          <w:shd w:val="clear" w:color="auto" w:fill="FFFFFF"/>
+        </w:rPr>
+        <w:t>) – Complexidade de espaço:</w:t>
+      </w:r>
+      <w:r>
+        <w:rPr>
+          <w:rFonts w:ascii="Arial" w:hAnsi="Arial" w:cs="Arial"/>
+          <w:b/>
+          <w:bCs/>
+          <w:color w:val="202122"/>
+          <w:sz w:val="24"/>
+          <w:szCs w:val="24"/>
+          <w:shd w:val="clear" w:color="auto" w:fill="FFFFFF"/>
+        </w:rPr>
+        <w:t xml:space="preserve"> </w:t>
+      </w:r>
+      <w:r>
+        <w:rPr>
+          <w:rFonts w:ascii="Arial" w:hAnsi="Arial" w:cs="Arial"/>
+          <w:color w:val="202122"/>
+          <w:sz w:val="24"/>
+          <w:szCs w:val="24"/>
+          <w:shd w:val="clear" w:color="auto" w:fill="FFFFFF"/>
+        </w:rPr>
+        <w:t xml:space="preserve">A complexidade de espaço da função </w:t>
+      </w:r>
+      <w:proofErr w:type="spellStart"/>
+      <w:r>
+        <w:rPr>
+          <w:rFonts w:ascii="Arial" w:hAnsi="Arial" w:cs="Arial"/>
+          <w:color w:val="202122"/>
+          <w:sz w:val="24"/>
+          <w:szCs w:val="24"/>
+          <w:shd w:val="clear" w:color="auto" w:fill="FFFFFF"/>
+        </w:rPr>
+        <w:t>Scan</w:t>
+      </w:r>
+      <w:proofErr w:type="spellEnd"/>
+      <w:r>
+        <w:rPr>
+          <w:rFonts w:ascii="Arial" w:hAnsi="Arial" w:cs="Arial"/>
+          <w:color w:val="202122"/>
+          <w:sz w:val="24"/>
+          <w:szCs w:val="24"/>
+          <w:shd w:val="clear" w:color="auto" w:fill="FFFFFF"/>
+        </w:rPr>
+        <w:t xml:space="preserve"> de Graham depende da quantidade de pontos que o arquivo lido </w:t>
+      </w:r>
+      <w:proofErr w:type="spellStart"/>
+      <w:r>
+        <w:rPr>
+          <w:rFonts w:ascii="Arial" w:hAnsi="Arial" w:cs="Arial"/>
+          <w:color w:val="202122"/>
+          <w:sz w:val="24"/>
+          <w:szCs w:val="24"/>
+          <w:shd w:val="clear" w:color="auto" w:fill="FFFFFF"/>
+        </w:rPr>
+        <w:t>possui.Logo</w:t>
+      </w:r>
+      <w:proofErr w:type="spellEnd"/>
+      <w:r>
+        <w:rPr>
+          <w:rFonts w:ascii="Arial" w:hAnsi="Arial" w:cs="Arial"/>
+          <w:color w:val="202122"/>
+          <w:sz w:val="24"/>
+          <w:szCs w:val="24"/>
+          <w:shd w:val="clear" w:color="auto" w:fill="FFFFFF"/>
+        </w:rPr>
+        <w:t xml:space="preserve">, a complexidade é O(tamanho), no caso, tamanho é o tamanho do </w:t>
+      </w:r>
+      <w:proofErr w:type="spellStart"/>
+      <w:r>
+        <w:rPr>
+          <w:rFonts w:ascii="Arial" w:hAnsi="Arial" w:cs="Arial"/>
+          <w:color w:val="202122"/>
+          <w:sz w:val="24"/>
+          <w:szCs w:val="24"/>
+          <w:shd w:val="clear" w:color="auto" w:fill="FFFFFF"/>
+        </w:rPr>
+        <w:t>array</w:t>
+      </w:r>
+      <w:proofErr w:type="spellEnd"/>
+      <w:r>
+        <w:rPr>
+          <w:rFonts w:ascii="Arial" w:hAnsi="Arial" w:cs="Arial"/>
+          <w:color w:val="202122"/>
+          <w:sz w:val="24"/>
+          <w:szCs w:val="24"/>
+          <w:shd w:val="clear" w:color="auto" w:fill="FFFFFF"/>
+        </w:rPr>
+        <w:t xml:space="preserve"> que aloca os pontos lidos.</w:t>
+      </w:r>
+    </w:p>
+    <w:p>
+      <w:pPr>
+        <w:jc w:val="both"/>
+        <w:rPr>
+          <w:rFonts w:ascii="Arial" w:hAnsi="Arial" w:cs="Arial"/>
+          <w:b/>
+          <w:bCs/>
+          <w:color w:val="202122"/>
+          <w:sz w:val="24"/>
+          <w:szCs w:val="24"/>
+          <w:shd w:val="clear" w:color="auto" w:fill="FFFFFF"/>
+        </w:rPr>
+      </w:pPr>
+    </w:p>
+    <w:p>
+      <w:pPr>
+        <w:jc w:val="both"/>
+        <w:rPr>
+          <w:rFonts w:ascii="Arial" w:hAnsi="Arial" w:cs="Arial"/>
+          <w:color w:val="202122"/>
+          <w:sz w:val="24"/>
+          <w:szCs w:val="24"/>
+          <w:shd w:val="clear" w:color="auto" w:fill="FFFFFF"/>
+        </w:rPr>
+      </w:pPr>
+      <w:proofErr w:type="spellStart"/>
+      <w:proofErr w:type="gramStart"/>
+      <w:r>
+        <w:rPr>
+          <w:rFonts w:ascii="Arial" w:hAnsi="Arial" w:cs="Arial"/>
+          <w:b/>
+          <w:bCs/>
+          <w:color w:val="202122"/>
+          <w:sz w:val="24"/>
+          <w:szCs w:val="24"/>
+          <w:shd w:val="clear" w:color="auto" w:fill="FFFFFF"/>
+        </w:rPr>
+        <w:t>marcharDeJarvis</w:t>
+      </w:r>
+      <w:proofErr w:type="spellEnd"/>
+      <w:r>
+        <w:rPr>
+          <w:rFonts w:ascii="Arial" w:hAnsi="Arial" w:cs="Arial"/>
+          <w:b/>
+          <w:bCs/>
+          <w:color w:val="202122"/>
+          <w:sz w:val="24"/>
+          <w:szCs w:val="24"/>
+          <w:shd w:val="clear" w:color="auto" w:fill="FFFFFF"/>
+        </w:rPr>
+        <w:t>(</w:t>
+      </w:r>
+      <w:proofErr w:type="gramEnd"/>
+      <w:r>
+        <w:rPr>
+          <w:rFonts w:ascii="Arial" w:hAnsi="Arial" w:cs="Arial"/>
+          <w:b/>
+          <w:bCs/>
+          <w:color w:val="202122"/>
+          <w:sz w:val="24"/>
+          <w:szCs w:val="24"/>
+          <w:shd w:val="clear" w:color="auto" w:fill="FFFFFF"/>
+        </w:rPr>
+        <w:t>) – Complexidade de espaço:</w:t>
+      </w:r>
+      <w:r>
+        <w:rPr>
+          <w:rFonts w:ascii="Arial" w:hAnsi="Arial" w:cs="Arial"/>
+          <w:b/>
+          <w:bCs/>
+          <w:color w:val="202122"/>
+          <w:sz w:val="24"/>
+          <w:szCs w:val="24"/>
+          <w:shd w:val="clear" w:color="auto" w:fill="FFFFFF"/>
+        </w:rPr>
+        <w:t xml:space="preserve"> </w:t>
+      </w:r>
+      <w:r>
+        <w:rPr>
+          <w:rFonts w:ascii="Arial" w:hAnsi="Arial" w:cs="Arial"/>
+          <w:color w:val="202122"/>
+          <w:sz w:val="24"/>
+          <w:szCs w:val="24"/>
+          <w:shd w:val="clear" w:color="auto" w:fill="FFFFFF"/>
+        </w:rPr>
+        <w:t xml:space="preserve">Assim como o </w:t>
+      </w:r>
+      <w:proofErr w:type="spellStart"/>
+      <w:r>
+        <w:rPr>
+          <w:rFonts w:ascii="Arial" w:hAnsi="Arial" w:cs="Arial"/>
+          <w:color w:val="202122"/>
+          <w:sz w:val="24"/>
+          <w:szCs w:val="24"/>
+          <w:shd w:val="clear" w:color="auto" w:fill="FFFFFF"/>
+        </w:rPr>
+        <w:t>scan</w:t>
+      </w:r>
+      <w:proofErr w:type="spellEnd"/>
+      <w:r>
+        <w:rPr>
+          <w:rFonts w:ascii="Arial" w:hAnsi="Arial" w:cs="Arial"/>
+          <w:color w:val="202122"/>
+          <w:sz w:val="24"/>
+          <w:szCs w:val="24"/>
+          <w:shd w:val="clear" w:color="auto" w:fill="FFFFFF"/>
+        </w:rPr>
+        <w:t xml:space="preserve"> de </w:t>
+      </w:r>
+      <w:proofErr w:type="spellStart"/>
+      <w:r>
+        <w:rPr>
+          <w:rFonts w:ascii="Arial" w:hAnsi="Arial" w:cs="Arial"/>
+          <w:color w:val="202122"/>
+          <w:sz w:val="24"/>
+          <w:szCs w:val="24"/>
+          <w:shd w:val="clear" w:color="auto" w:fill="FFFFFF"/>
+        </w:rPr>
+        <w:t>graham</w:t>
+      </w:r>
+      <w:proofErr w:type="spellEnd"/>
+      <w:r>
+        <w:rPr>
+          <w:rFonts w:ascii="Arial" w:hAnsi="Arial" w:cs="Arial"/>
+          <w:color w:val="202122"/>
+          <w:sz w:val="24"/>
+          <w:szCs w:val="24"/>
+          <w:shd w:val="clear" w:color="auto" w:fill="FFFFFF"/>
+        </w:rPr>
+        <w:t>, a função do Marchar de Jarvis depende da quantidade pontos lidos, logo, sua complexidade de espaço é O(tamanho) também.</w:t>
+      </w:r>
+    </w:p>
+    <w:p>
+      <w:pPr>
+        <w:jc w:val="both"/>
+        <w:rPr>
+          <w:rFonts w:ascii="Arial" w:hAnsi="Arial" w:cs="Arial"/>
+          <w:b/>
+          <w:bCs/>
+          <w:color w:val="202122"/>
+          <w:sz w:val="24"/>
+          <w:szCs w:val="24"/>
+          <w:shd w:val="clear" w:color="auto" w:fill="FFFFFF"/>
+        </w:rPr>
+      </w:pPr>
+    </w:p>
+    <w:p>
+      <w:pPr>
+        <w:jc w:val="both"/>
+        <w:rPr>
+          <w:rFonts w:ascii="Arial" w:hAnsi="Arial" w:cs="Arial"/>
+          <w:color w:val="202122"/>
+          <w:sz w:val="24"/>
+          <w:szCs w:val="24"/>
+          <w:shd w:val="clear" w:color="auto" w:fill="FFFFFF"/>
+        </w:rPr>
+      </w:pPr>
+      <w:proofErr w:type="spellStart"/>
+      <w:proofErr w:type="gramStart"/>
+      <w:r>
+        <w:rPr>
+          <w:rFonts w:ascii="Arial" w:hAnsi="Arial" w:cs="Arial"/>
+          <w:b/>
+          <w:bCs/>
+          <w:color w:val="202122"/>
+          <w:sz w:val="24"/>
+          <w:szCs w:val="24"/>
+          <w:shd w:val="clear" w:color="auto" w:fill="FFFFFF"/>
+        </w:rPr>
+        <w:t>avaliaTempo</w:t>
+      </w:r>
+      <w:proofErr w:type="spellEnd"/>
+      <w:r>
+        <w:rPr>
+          <w:rFonts w:ascii="Arial" w:hAnsi="Arial" w:cs="Arial"/>
+          <w:b/>
+          <w:bCs/>
+          <w:color w:val="202122"/>
+          <w:sz w:val="24"/>
+          <w:szCs w:val="24"/>
+          <w:shd w:val="clear" w:color="auto" w:fill="FFFFFF"/>
+        </w:rPr>
+        <w:t>(</w:t>
+      </w:r>
+      <w:proofErr w:type="gramEnd"/>
+      <w:r>
+        <w:rPr>
+          <w:rFonts w:ascii="Arial" w:hAnsi="Arial" w:cs="Arial"/>
+          <w:b/>
+          <w:bCs/>
+          <w:color w:val="202122"/>
+          <w:sz w:val="24"/>
+          <w:szCs w:val="24"/>
+          <w:shd w:val="clear" w:color="auto" w:fill="FFFFFF"/>
+        </w:rPr>
+        <w:t xml:space="preserve">) – Complexidade de espaço: </w:t>
+      </w:r>
+      <w:r>
+        <w:rPr>
+          <w:rFonts w:ascii="Arial" w:hAnsi="Arial" w:cs="Arial"/>
+          <w:color w:val="202122"/>
+          <w:sz w:val="24"/>
+          <w:szCs w:val="24"/>
+          <w:shd w:val="clear" w:color="auto" w:fill="FFFFFF"/>
+        </w:rPr>
+        <w:t>A complexidade de espaço dessa função é proporcional ao tamanho (número de pontos) multiplicado pelo tamanho de “</w:t>
+      </w:r>
+      <w:proofErr w:type="spellStart"/>
+      <w:r>
+        <w:rPr>
+          <w:rFonts w:ascii="Arial" w:hAnsi="Arial" w:cs="Arial"/>
+          <w:color w:val="202122"/>
+          <w:sz w:val="24"/>
+          <w:szCs w:val="24"/>
+          <w:shd w:val="clear" w:color="auto" w:fill="FFFFFF"/>
+        </w:rPr>
+        <w:t>sizeof</w:t>
+      </w:r>
+      <w:proofErr w:type="spellEnd"/>
+      <w:r>
+        <w:rPr>
+          <w:rFonts w:ascii="Arial" w:hAnsi="Arial" w:cs="Arial"/>
+          <w:color w:val="202122"/>
+          <w:sz w:val="24"/>
+          <w:szCs w:val="24"/>
+          <w:shd w:val="clear" w:color="auto" w:fill="FFFFFF"/>
+        </w:rPr>
+        <w:t>(</w:t>
+      </w:r>
+      <w:proofErr w:type="spellStart"/>
+      <w:r>
+        <w:rPr>
+          <w:rFonts w:ascii="Arial" w:hAnsi="Arial" w:cs="Arial"/>
+          <w:color w:val="202122"/>
+          <w:sz w:val="24"/>
+          <w:szCs w:val="24"/>
+          <w:shd w:val="clear" w:color="auto" w:fill="FFFFFF"/>
+        </w:rPr>
+        <w:t>PontoCartesiano</w:t>
+      </w:r>
+      <w:proofErr w:type="spellEnd"/>
+      <w:r>
+        <w:rPr>
+          <w:rFonts w:ascii="Arial" w:hAnsi="Arial" w:cs="Arial"/>
+          <w:color w:val="202122"/>
+          <w:sz w:val="24"/>
+          <w:szCs w:val="24"/>
+          <w:shd w:val="clear" w:color="auto" w:fill="FFFFFF"/>
+        </w:rPr>
+        <w:t xml:space="preserve">)”, devido aos </w:t>
+      </w:r>
+      <w:proofErr w:type="spellStart"/>
+      <w:r>
+        <w:rPr>
+          <w:rFonts w:ascii="Arial" w:hAnsi="Arial" w:cs="Arial"/>
+          <w:color w:val="202122"/>
+          <w:sz w:val="24"/>
+          <w:szCs w:val="24"/>
+          <w:shd w:val="clear" w:color="auto" w:fill="FFFFFF"/>
+        </w:rPr>
+        <w:t>arrays</w:t>
+      </w:r>
+      <w:proofErr w:type="spellEnd"/>
+      <w:r>
+        <w:rPr>
+          <w:rFonts w:ascii="Arial" w:hAnsi="Arial" w:cs="Arial"/>
+          <w:color w:val="202122"/>
+          <w:sz w:val="24"/>
+          <w:szCs w:val="24"/>
+          <w:shd w:val="clear" w:color="auto" w:fill="FFFFFF"/>
+        </w:rPr>
+        <w:t xml:space="preserve"> pontos1, pontos2, pontos3 e pontos4.</w:t>
+      </w:r>
+    </w:p>
+    <w:p>
+      <w:pPr>
+        <w:jc w:val="both"/>
+        <w:rPr>
+          <w:rFonts w:ascii="Arial" w:hAnsi="Arial" w:cs="Arial"/>
+          <w:color w:val="202122"/>
+          <w:sz w:val="24"/>
+          <w:szCs w:val="24"/>
+          <w:shd w:val="clear" w:color="auto" w:fill="FFFFFF"/>
+        </w:rPr>
+      </w:pPr>
+    </w:p>
+    <w:p>
+      <w:pPr>
+        <w:jc w:val="both"/>
+        <w:rPr>
+          <w:rFonts w:ascii="Arial" w:hAnsi="Arial" w:cs="Arial"/>
+          <w:b/>
+          <w:bCs/>
+          <w:color w:val="202122"/>
+          <w:sz w:val="28"/>
+          <w:szCs w:val="28"/>
+          <w:shd w:val="clear" w:color="auto" w:fill="FFFFFF"/>
+        </w:rPr>
+      </w:pPr>
+      <w:r>
+        <w:rPr>
+          <w:rFonts w:ascii="Arial" w:hAnsi="Arial" w:cs="Arial"/>
+          <w:b/>
+          <w:bCs/>
+          <w:color w:val="202122"/>
+          <w:sz w:val="28"/>
+          <w:szCs w:val="28"/>
+          <w:shd w:val="clear" w:color="auto" w:fill="FFFFFF"/>
+        </w:rPr>
+        <w:t>4. Análise de robustez</w:t>
+      </w:r>
+    </w:p>
+    <w:p>
+      <w:pPr>
+        <w:jc w:val="both"/>
+        <w:rPr>
+          <w:rFonts w:ascii="Arial" w:hAnsi="Arial" w:cs="Arial"/>
+          <w:b/>
+          <w:bCs/>
+          <w:color w:val="202122"/>
+          <w:sz w:val="28"/>
+          <w:szCs w:val="28"/>
+          <w:shd w:val="clear" w:color="auto" w:fill="FFFFFF"/>
+        </w:rPr>
+      </w:pPr>
+    </w:p>
+    <w:p>
+      <w:pPr>
+        <w:jc w:val="both"/>
+        <w:rPr>
+          <w:rFonts w:ascii="Arial" w:hAnsi="Arial" w:cs="Arial"/>
+          <w:color w:val="202122"/>
+          <w:sz w:val="24"/>
+          <w:szCs w:val="24"/>
+          <w:shd w:val="clear" w:color="auto" w:fill="FFFFFF"/>
+        </w:rPr>
+      </w:pPr>
+      <w:r>
+        <w:rPr>
+          <w:rFonts w:ascii="Arial" w:hAnsi="Arial" w:cs="Arial"/>
+          <w:color w:val="202122"/>
+          <w:sz w:val="24"/>
+          <w:szCs w:val="24"/>
+          <w:shd w:val="clear" w:color="auto" w:fill="FFFFFF"/>
+        </w:rPr>
+        <w:t>Para padronizar o código, todas as variáveis foram nomeadas de acordo com a sua função, além da indentar corretamente o código para ajudar na leitura.</w:t>
+      </w:r>
+      <w:r>
+        <w:rPr>
+          <w:rFonts w:ascii="Arial" w:hAnsi="Arial" w:cs="Arial"/>
+          <w:color w:val="202122"/>
+          <w:sz w:val="24"/>
+          <w:szCs w:val="24"/>
+          <w:shd w:val="clear" w:color="auto" w:fill="FFFFFF"/>
+        </w:rPr>
+        <w:t xml:space="preserve"> Também foram adicionados comentários esclarecedores por todo o programa.</w:t>
+      </w:r>
+    </w:p>
+    <w:p>
+      <w:pPr>
+        <w:jc w:val="both"/>
+        <w:rPr>
+          <w:rFonts w:ascii="Arial" w:hAnsi="Arial" w:cs="Arial"/>
+          <w:color w:val="202122"/>
+          <w:sz w:val="24"/>
+          <w:szCs w:val="24"/>
+          <w:shd w:val="clear" w:color="auto" w:fill="FFFFFF"/>
+        </w:rPr>
+      </w:pPr>
+      <w:r>
+        <w:rPr>
+          <w:rFonts w:ascii="Arial" w:hAnsi="Arial" w:cs="Arial"/>
+          <w:color w:val="202122"/>
+          <w:sz w:val="24"/>
+          <w:szCs w:val="24"/>
+          <w:shd w:val="clear" w:color="auto" w:fill="FFFFFF"/>
+        </w:rPr>
+        <w:t xml:space="preserve">Para tratar erros, o programa emite um aviso caso não seja possível abrir o arquivo de leitura corretamente. Já na hora de </w:t>
+      </w:r>
+      <w:proofErr w:type="spellStart"/>
+      <w:r>
+        <w:rPr>
+          <w:rFonts w:ascii="Arial" w:hAnsi="Arial" w:cs="Arial"/>
+          <w:color w:val="202122"/>
+          <w:sz w:val="24"/>
+          <w:szCs w:val="24"/>
+          <w:shd w:val="clear" w:color="auto" w:fill="FFFFFF"/>
+        </w:rPr>
+        <w:t>debugar</w:t>
+      </w:r>
+      <w:proofErr w:type="spellEnd"/>
+      <w:r>
+        <w:rPr>
+          <w:rFonts w:ascii="Arial" w:hAnsi="Arial" w:cs="Arial"/>
+          <w:color w:val="202122"/>
+          <w:sz w:val="24"/>
+          <w:szCs w:val="24"/>
+          <w:shd w:val="clear" w:color="auto" w:fill="FFFFFF"/>
+        </w:rPr>
+        <w:t xml:space="preserve"> o código, foi utilizado o GDB para entender passo a passo o que estava acontecendo com o programa. Também houve o uso do </w:t>
+      </w:r>
+      <w:proofErr w:type="spellStart"/>
+      <w:r>
+        <w:rPr>
+          <w:rFonts w:ascii="Arial" w:hAnsi="Arial" w:cs="Arial"/>
+          <w:color w:val="202122"/>
+          <w:sz w:val="24"/>
+          <w:szCs w:val="24"/>
+          <w:shd w:val="clear" w:color="auto" w:fill="FFFFFF"/>
+        </w:rPr>
+        <w:t>Valgrind</w:t>
+      </w:r>
+      <w:proofErr w:type="spellEnd"/>
+      <w:r>
+        <w:rPr>
+          <w:rFonts w:ascii="Arial" w:hAnsi="Arial" w:cs="Arial"/>
+          <w:color w:val="202122"/>
+          <w:sz w:val="24"/>
+          <w:szCs w:val="24"/>
+          <w:shd w:val="clear" w:color="auto" w:fill="FFFFFF"/>
+        </w:rPr>
+        <w:t xml:space="preserve"> para garantir que não estava acontecendo vazamento de memória.</w:t>
+      </w:r>
+    </w:p>
+    <w:p>
+      <w:pPr>
+        <w:jc w:val="both"/>
+        <w:rPr>
+          <w:rFonts w:ascii="Arial" w:hAnsi="Arial" w:cs="Arial"/>
+          <w:color w:val="202122"/>
+          <w:sz w:val="24"/>
+          <w:szCs w:val="24"/>
+          <w:shd w:val="clear" w:color="auto" w:fill="FFFFFF"/>
+        </w:rPr>
+      </w:pPr>
+    </w:p>
+    <w:p>
+      <w:pPr>
+        <w:jc w:val="both"/>
+        <w:rPr>
+          <w:rFonts w:ascii="Arial" w:hAnsi="Arial" w:cs="Arial"/>
+          <w:b/>
+          <w:bCs/>
+          <w:color w:val="202122"/>
+          <w:sz w:val="28"/>
+          <w:szCs w:val="28"/>
+          <w:shd w:val="clear" w:color="auto" w:fill="FFFFFF"/>
+        </w:rPr>
+      </w:pPr>
+      <w:r>
+        <w:rPr>
+          <w:rFonts w:ascii="Arial" w:hAnsi="Arial" w:cs="Arial"/>
+          <w:b/>
+          <w:bCs/>
+          <w:color w:val="202122"/>
+          <w:sz w:val="28"/>
+          <w:szCs w:val="28"/>
+          <w:shd w:val="clear" w:color="auto" w:fill="FFFFFF"/>
+        </w:rPr>
+        <w:t>5. Análise</w:t>
+      </w:r>
+      <w:r>
+        <w:rPr>
+          <w:rFonts w:ascii="Arial" w:hAnsi="Arial" w:cs="Arial"/>
+          <w:b/>
+          <w:bCs/>
+          <w:color w:val="202122"/>
+          <w:sz w:val="28"/>
+          <w:szCs w:val="28"/>
+          <w:shd w:val="clear" w:color="auto" w:fill="FFFFFF"/>
+        </w:rPr>
+        <w:t xml:space="preserve"> experimental</w:t>
+      </w:r>
+    </w:p>
+    <w:p>
+      <w:pPr>
+        <w:jc w:val="both"/>
+        <w:rPr>
+          <w:rFonts w:ascii="Arial" w:hAnsi="Arial" w:cs="Arial"/>
+          <w:b/>
+          <w:bCs/>
+          <w:color w:val="202122"/>
+          <w:sz w:val="28"/>
+          <w:szCs w:val="28"/>
+          <w:shd w:val="clear" w:color="auto" w:fill="FFFFFF"/>
+        </w:rPr>
+      </w:pPr>
+    </w:p>
+    <w:p>
+      <w:pPr>
+        <w:jc w:val="both"/>
+        <w:rPr>
+          <w:rFonts w:ascii="Arial" w:hAnsi="Arial" w:cs="Arial"/>
+          <w:color w:val="202122"/>
+          <w:sz w:val="24"/>
+          <w:szCs w:val="24"/>
+          <w:shd w:val="clear" w:color="auto" w:fill="FFFFFF"/>
+        </w:rPr>
+      </w:pPr>
+      <w:r>
+        <w:rPr>
+          <w:rFonts w:ascii="Arial" w:hAnsi="Arial" w:cs="Arial"/>
+          <w:color w:val="202122"/>
+          <w:sz w:val="24"/>
+          <w:szCs w:val="24"/>
+          <w:shd w:val="clear" w:color="auto" w:fill="FFFFFF"/>
+        </w:rPr>
+        <w:t>Utilizando o arquivo ENTRADA1000.txt fornecido pelo professor da matéria:</w:t>
+      </w:r>
+    </w:p>
+    <w:p>
+      <w:pPr>
+        <w:jc w:val="center"/>
+        <w:rPr>
+          <w:rFonts w:ascii="Arial" w:hAnsi="Arial" w:cs="Arial"/>
+          <w:sz w:val="24"/>
+          <w:szCs w:val="24"/>
+        </w:rPr>
+      </w:pPr>
+      <w:r>
+        <w:rPr>
+          <w:rFonts w:ascii="Arial" w:hAnsi="Arial" w:cs="Arial"/>
+          <w:sz w:val="24"/>
+          <w:szCs w:val="24"/>
+        </w:rPr>
+        <w:lastRenderedPageBreak/>
+        <w:drawing>
+          <wp:inline distT="0" distB="0" distL="0" distR="0" wp14:anchorId="5C4950CA" wp14:editId="03AD3A77">
+            <wp:extent cx="2295845" cy="3667637"/>
+            <wp:effectExtent l="0" t="0" r="9525" b="9525"/>
+            <wp:docPr id="687980998" name="Imagem 1"/>
+            <wp:cNvGraphicFramePr>
+              <a:graphicFrameLocks xmlns:a="http://schemas.openxmlformats.org/drawingml/2006/main" noChangeAspect="1"/>
+            </wp:cNvGraphicFramePr>
+            <a:graphic xmlns:a="http://schemas.openxmlformats.org/drawingml/2006/main">
+              <a:graphicData uri="http://schemas.openxmlformats.org/drawingml/2006/picture">
+                <pic:pic xmlns:pic="http://schemas.openxmlformats.org/drawingml/2006/picture">
+                  <pic:nvPicPr>
+                    <pic:cNvPr id="687980998" name=""/>
+                    <pic:cNvPicPr/>
+                  </pic:nvPicPr>
+                  <pic:blipFill>
+                    <a:blip r:embed="rId6"/>
+                    <a:stretch>
+                      <a:fillRect/>
+                    </a:stretch>
+                  </pic:blipFill>
+                  <pic:spPr>
+                    <a:xfrm>
+                      <a:off x="0" y="0"/>
+                      <a:ext cx="2295845" cy="3667637"/>
+                    </a:xfrm>
+                    <a:prstGeom prst="rect">
+                      <a:avLst/>
+                    </a:prstGeom>
+                  </pic:spPr>
+                </pic:pic>
+              </a:graphicData>
+            </a:graphic>
+          </wp:inline>
+        </w:drawing>
+      </w:r>
+    </w:p>
+    <w:p>
+      <w:pPr>
+        <w:jc w:val="both"/>
+        <w:rPr>
+          <w:rFonts w:ascii="Arial" w:hAnsi="Arial" w:cs="Arial"/>
+          <w:sz w:val="24"/>
+          <w:szCs w:val="24"/>
+        </w:rPr>
+      </w:pPr>
+    </w:p>
+    <w:p>
+      <w:pPr>
+        <w:jc w:val="both"/>
+        <w:rPr>
+          <w:rFonts w:ascii="Arial" w:hAnsi="Arial" w:cs="Arial"/>
+          <w:b/>
+          <w:bCs/>
+          <w:sz w:val="28"/>
+          <w:szCs w:val="28"/>
+        </w:rPr>
+      </w:pPr>
+      <w:r>
+        <w:rPr>
+          <w:rFonts w:ascii="Arial" w:hAnsi="Arial" w:cs="Arial"/>
+          <w:b/>
+          <w:bCs/>
+          <w:sz w:val="28"/>
+          <w:szCs w:val="28"/>
+        </w:rPr>
+        <w:t>6. Conclusão</w:t>
+      </w:r>
+    </w:p>
+    <w:p>
+      <w:pPr>
+        <w:jc w:val="both"/>
+        <w:rPr>
+          <w:rFonts w:ascii="Arial" w:hAnsi="Arial" w:cs="Arial"/>
+          <w:b/>
+          <w:bCs/>
+          <w:sz w:val="28"/>
+          <w:szCs w:val="28"/>
+        </w:rPr>
+      </w:pPr>
+    </w:p>
+    <w:p>
+      <w:pPr>
+        <w:jc w:val="both"/>
+        <w:rPr>
+          <w:rFonts w:ascii="Arial" w:hAnsi="Arial" w:cs="Arial"/>
+          <w:sz w:val="24"/>
+          <w:szCs w:val="24"/>
+        </w:rPr>
+      </w:pPr>
+      <w:r>
+        <w:rPr>
+          <w:rFonts w:ascii="Arial" w:hAnsi="Arial" w:cs="Arial"/>
+          <w:sz w:val="24"/>
+          <w:szCs w:val="24"/>
+        </w:rPr>
+        <w:t>Dessa forma, o programa criado fornece corretamente o fecho convexo com a menor quantidade de pontos fornecidos pelo arquivo de entrada. Fornecendo também o tempo de execução de cada método assim como foi ensinado nas práticas da matéria.</w:t>
+      </w:r>
+    </w:p>
+    <w:p>
+      <w:pPr>
+        <w:jc w:val="both"/>
+        <w:rPr>
+          <w:rFonts w:ascii="Arial" w:hAnsi="Arial" w:cs="Arial"/>
+          <w:sz w:val="24"/>
+          <w:szCs w:val="24"/>
+        </w:rPr>
+      </w:pPr>
+      <w:r>
+        <w:rPr>
+          <w:rFonts w:ascii="Arial" w:hAnsi="Arial" w:cs="Arial"/>
+          <w:sz w:val="24"/>
+          <w:szCs w:val="24"/>
+        </w:rPr>
+        <w:t xml:space="preserve">Durante sua modelagem e execução, as maiores dificuldades encontradas foram a criação do método </w:t>
+      </w:r>
+      <w:proofErr w:type="spellStart"/>
+      <w:r>
+        <w:rPr>
+          <w:rFonts w:ascii="Arial" w:hAnsi="Arial" w:cs="Arial"/>
+          <w:sz w:val="24"/>
+          <w:szCs w:val="24"/>
+        </w:rPr>
+        <w:t>mergeSort</w:t>
+      </w:r>
+      <w:proofErr w:type="spellEnd"/>
+      <w:r>
+        <w:rPr>
+          <w:rFonts w:ascii="Arial" w:hAnsi="Arial" w:cs="Arial"/>
+          <w:sz w:val="24"/>
+          <w:szCs w:val="24"/>
+        </w:rPr>
+        <w:t xml:space="preserve">, pois lida com recursividade e particularmente tenho dificuldade para compreender a execução de métodos recursivos e a criação do método </w:t>
+      </w:r>
+      <w:proofErr w:type="spellStart"/>
+      <w:r>
+        <w:rPr>
+          <w:rFonts w:ascii="Arial" w:hAnsi="Arial" w:cs="Arial"/>
+          <w:sz w:val="24"/>
+          <w:szCs w:val="24"/>
+        </w:rPr>
+        <w:t>bucketSort</w:t>
+      </w:r>
+      <w:proofErr w:type="spellEnd"/>
+      <w:r>
+        <w:rPr>
+          <w:rFonts w:ascii="Arial" w:hAnsi="Arial" w:cs="Arial"/>
+          <w:sz w:val="24"/>
+          <w:szCs w:val="24"/>
+        </w:rPr>
+        <w:t xml:space="preserve"> pois estava confuso em relação ao o que cada balde armazenaria.</w:t>
+      </w:r>
+    </w:p>
+    <w:p>
+      <w:pPr>
+        <w:jc w:val="both"/>
+        <w:rPr>
+          <w:rFonts w:ascii="Arial" w:hAnsi="Arial" w:cs="Arial"/>
+          <w:b/>
+          <w:bCs/>
+          <w:sz w:val="28"/>
+          <w:szCs w:val="28"/>
+        </w:rPr>
+      </w:pPr>
+    </w:p>
+    <w:p>
+      <w:pPr>
+        <w:jc w:val="both"/>
+        <w:rPr>
+          <w:rFonts w:ascii="Arial" w:hAnsi="Arial" w:cs="Arial"/>
+          <w:b/>
+          <w:bCs/>
+          <w:sz w:val="28"/>
+          <w:szCs w:val="28"/>
+        </w:rPr>
+      </w:pPr>
+      <w:r>
+        <w:rPr>
+          <w:rFonts w:ascii="Arial" w:hAnsi="Arial" w:cs="Arial"/>
+          <w:b/>
+          <w:bCs/>
+          <w:sz w:val="28"/>
+          <w:szCs w:val="28"/>
+        </w:rPr>
+        <w:t>7. Bibliografia</w:t>
+      </w:r>
+    </w:p>
+    <w:p>
+      <w:pPr>
+        <w:jc w:val="both"/>
+        <w:rPr>
+          <w:rFonts w:ascii="Arial" w:hAnsi="Arial" w:cs="Arial"/>
+          <w:b/>
+          <w:bCs/>
+          <w:sz w:val="28"/>
+          <w:szCs w:val="28"/>
+        </w:rPr>
+      </w:pPr>
+    </w:p>
+    <w:p>
+      <w:pPr>
+        <w:jc w:val="both"/>
+        <w:rPr>
+          <w:rFonts w:ascii="Arial" w:hAnsi="Arial" w:cs="Arial"/>
+          <w:sz w:val="24"/>
+          <w:szCs w:val="24"/>
+        </w:rPr>
+      </w:pPr>
+      <w:r>
+        <w:rPr>
+          <w:rFonts w:ascii="Arial" w:hAnsi="Arial" w:cs="Arial"/>
+          <w:sz w:val="24"/>
+          <w:szCs w:val="24"/>
+        </w:rPr>
+        <w:t>Márcio Costa Santos</w:t>
+      </w:r>
+      <w:r>
+        <w:rPr>
+          <w:rFonts w:ascii="Arial" w:hAnsi="Arial" w:cs="Arial"/>
+          <w:sz w:val="24"/>
+          <w:szCs w:val="24"/>
+        </w:rPr>
+        <w:t xml:space="preserve"> e Wagner Meira Jr. (2020). Slides virtuais da disciplina de estruturas de</w:t>
+      </w:r>
+      <w:r>
+        <w:rPr>
+          <w:rFonts w:ascii="Arial" w:hAnsi="Arial" w:cs="Arial"/>
+          <w:sz w:val="24"/>
+          <w:szCs w:val="24"/>
+        </w:rPr>
+        <w:t xml:space="preserve"> </w:t>
+      </w:r>
+      <w:r>
+        <w:rPr>
+          <w:rFonts w:ascii="Arial" w:hAnsi="Arial" w:cs="Arial"/>
+          <w:sz w:val="24"/>
+          <w:szCs w:val="24"/>
+        </w:rPr>
+        <w:t xml:space="preserve">dados. Disponibilizado via </w:t>
+      </w:r>
+      <w:proofErr w:type="spellStart"/>
+      <w:r>
+        <w:rPr>
+          <w:rFonts w:ascii="Arial" w:hAnsi="Arial" w:cs="Arial"/>
+          <w:sz w:val="24"/>
+          <w:szCs w:val="24"/>
+        </w:rPr>
+        <w:t>moodle</w:t>
+      </w:r>
+      <w:proofErr w:type="spellEnd"/>
+      <w:r>
+        <w:rPr>
+          <w:rFonts w:ascii="Arial" w:hAnsi="Arial" w:cs="Arial"/>
+          <w:sz w:val="24"/>
+          <w:szCs w:val="24"/>
+        </w:rPr>
+        <w:t>. Departamento de Ciência da Computação. Universidade</w:t>
+      </w:r>
+      <w:r>
+        <w:rPr>
+          <w:rFonts w:ascii="Arial" w:hAnsi="Arial" w:cs="Arial"/>
+          <w:sz w:val="24"/>
+          <w:szCs w:val="24"/>
+        </w:rPr>
+        <w:t xml:space="preserve"> </w:t>
+      </w:r>
+      <w:r>
+        <w:rPr>
+          <w:rFonts w:ascii="Arial" w:hAnsi="Arial" w:cs="Arial"/>
+          <w:sz w:val="24"/>
+          <w:szCs w:val="24"/>
+        </w:rPr>
+        <w:t>Federal de Minas Gerais. Belo Horizonte.</w:t>
+      </w:r>
+      <w:r>
+        <w:rPr>
+          <w:rFonts w:ascii="Arial" w:hAnsi="Arial" w:cs="Arial"/>
+          <w:sz w:val="24"/>
+          <w:szCs w:val="24"/>
+        </w:rPr>
+        <w:t xml:space="preserve"> </w:t>
+      </w:r>
+      <w:hyperlink r:id="rId7" w:history="1">
+        <w:r>
+          <w:rPr>
+            <w:rStyle w:val="Hyperlink"/>
+            <w:rFonts w:ascii="Arial" w:hAnsi="Arial" w:cs="Arial"/>
+            <w:sz w:val="24"/>
+            <w:szCs w:val="24"/>
+          </w:rPr>
+          <w:t>https://www.geeksforgeeks.org</w:t>
+        </w:r>
+      </w:hyperlink>
+      <w:r>
+        <w:rPr>
+          <w:rFonts w:ascii="Arial" w:hAnsi="Arial" w:cs="Arial"/>
+          <w:sz w:val="24"/>
+          <w:szCs w:val="24"/>
+        </w:rPr>
+        <w:t xml:space="preserve"> </w:t>
+      </w:r>
+      <w:hyperlink r:id="rId8" w:history="1">
+        <w:r>
+          <w:rPr>
+            <w:rStyle w:val="Hyperlink"/>
+            <w:rFonts w:ascii="Arial" w:hAnsi="Arial" w:cs="Arial"/>
+            <w:sz w:val="24"/>
+            <w:szCs w:val="24"/>
+          </w:rPr>
+          <w:t>https://www.youtube.com/watch?v=SBdWdT_5isI</w:t>
+        </w:r>
+      </w:hyperlink>
+      <w:r>
+        <w:rPr>
+          <w:rFonts w:ascii="Arial" w:hAnsi="Arial" w:cs="Arial"/>
+          <w:sz w:val="24"/>
+          <w:szCs w:val="24"/>
+        </w:rPr>
+        <w:t xml:space="preserve"> </w:t>
+      </w:r>
+    </w:p>
+    <w:p>
+      <w:pPr>
+        <w:jc w:val="both"/>
+        <w:rPr>
+          <w:rFonts w:ascii="Arial" w:hAnsi="Arial" w:cs="Arial"/>
+          <w:sz w:val="24"/>
+          <w:szCs w:val="24"/>
+        </w:rPr>
+      </w:pPr>
+      <w:hyperlink r:id="rId9" w:history="1">
+        <w:r>
+          <w:rPr>
+            <w:rStyle w:val="Hyperlink"/>
+            <w:rFonts w:ascii="Arial" w:hAnsi="Arial" w:cs="Arial"/>
+            <w:sz w:val="24"/>
+            <w:szCs w:val="24"/>
+          </w:rPr>
+          <w:t>https://www.youtube.com/watch?v=nBvCZi34F_o&amp;t=610s</w:t>
+        </w:r>
+      </w:hyperlink>
+    </w:p>
+    <w:p>
+      <w:pPr>
+        <w:jc w:val="both"/>
+        <w:rPr>
+          <w:rFonts w:ascii="Arial" w:hAnsi="Arial" w:cs="Arial"/>
+          <w:sz w:val="24"/>
+          <w:szCs w:val="24"/>
+        </w:rPr>
+      </w:pPr>
+    </w:p>
+    <w:p>
+      <w:pPr>
+        <w:jc w:val="both"/>
+        <w:rPr>
+          <w:rFonts w:ascii="Arial" w:hAnsi="Arial" w:cs="Arial"/>
+          <w:sz w:val="24"/>
+          <w:szCs w:val="24"/>
+        </w:rPr>
+      </w:pPr>
+    </w:p>
+    <w:p>
+      <w:pPr>
+        <w:jc w:val="both"/>
+        <w:rPr>
+          <w:rFonts w:ascii="Arial" w:hAnsi="Arial" w:cs="Arial"/>
+          <w:sz w:val="24"/>
+          <w:szCs w:val="24"/>
+        </w:rPr>
+      </w:pPr>
+    </w:p>
+    <w:p>
+      <w:pPr>
+        <w:jc w:val="both"/>
+        <w:rPr>
+          <w:rFonts w:ascii="Arial" w:hAnsi="Arial" w:cs="Arial"/>
+          <w:b/>
+          <w:bCs/>
+          <w:sz w:val="28"/>
+          <w:szCs w:val="28"/>
+        </w:rPr>
+      </w:pPr>
+    </w:p>
+    <w:p>
+      <w:pPr>
+        <w:jc w:val="both"/>
+        <w:rPr>
+          <w:rFonts w:ascii="Arial" w:hAnsi="Arial" w:cs="Arial"/>
+          <w:b/>
+          <w:bCs/>
+          <w:sz w:val="28"/>
+          <w:szCs w:val="28"/>
+        </w:rPr>
+      </w:pPr>
+      <w:r>
+        <w:rPr>
+          <w:rFonts w:ascii="Arial" w:hAnsi="Arial" w:cs="Arial"/>
+          <w:b/>
+          <w:bCs/>
+          <w:sz w:val="28"/>
+          <w:szCs w:val="28"/>
+        </w:rPr>
+        <w:t>8. Instruções de compilação e execução</w:t>
+      </w:r>
+    </w:p>
+    <w:p>
+      <w:pPr>
+        <w:jc w:val="both"/>
+        <w:rPr>
+          <w:rFonts w:ascii="Arial" w:hAnsi="Arial" w:cs="Arial"/>
+          <w:b/>
+          <w:bCs/>
+          <w:sz w:val="28"/>
+          <w:szCs w:val="28"/>
+        </w:rPr>
+      </w:pPr>
+    </w:p>
+    <w:p>
+      <w:pPr>
+        <w:jc w:val="both"/>
+        <w:rPr>
+          <w:rFonts w:ascii="Arial" w:hAnsi="Arial" w:cs="Arial"/>
+          <w:sz w:val="24"/>
+          <w:szCs w:val="24"/>
+        </w:rPr>
+      </w:pPr>
+      <w:r>
+        <w:rPr>
+          <w:rFonts w:ascii="Arial" w:hAnsi="Arial" w:cs="Arial"/>
+          <w:sz w:val="24"/>
+          <w:szCs w:val="24"/>
+        </w:rPr>
+        <w:t xml:space="preserve">Diretamente do diretório TP2 utilize o comando “make </w:t>
+      </w:r>
+      <w:proofErr w:type="spellStart"/>
+      <w:r>
+        <w:rPr>
+          <w:rFonts w:ascii="Arial" w:hAnsi="Arial" w:cs="Arial"/>
+          <w:sz w:val="24"/>
+          <w:szCs w:val="24"/>
+        </w:rPr>
+        <w:t>run</w:t>
+      </w:r>
+      <w:proofErr w:type="spellEnd"/>
+      <w:r>
+        <w:rPr>
+          <w:rFonts w:ascii="Arial" w:hAnsi="Arial" w:cs="Arial"/>
+          <w:sz w:val="24"/>
+          <w:szCs w:val="24"/>
+        </w:rPr>
+        <w:t xml:space="preserve"> FILE=nomearquivo.txt</w:t>
+      </w:r>
+      <w:r>
+        <w:rPr>
+          <w:rFonts w:ascii="Arial" w:hAnsi="Arial" w:cs="Arial"/>
+          <w:sz w:val="24"/>
+          <w:szCs w:val="24"/>
+        </w:rPr>
+        <w:t>”.</w:t>
+      </w:r>
+      <w:r>
+        <w:rPr>
+          <w:rFonts w:ascii="Arial" w:hAnsi="Arial" w:cs="Arial"/>
+          <w:sz w:val="24"/>
+          <w:szCs w:val="24"/>
+        </w:rPr>
+        <w:t xml:space="preserve"> No qual o nomearquivo.txt deve ser substituído pelo nome do arquivo que será lido e contém os pontos cartesiano</w:t>
+      </w:r>
+      <w:r>
+        <w:rPr>
+          <w:rFonts w:ascii="Arial" w:hAnsi="Arial" w:cs="Arial"/>
+          <w:sz w:val="24"/>
+          <w:szCs w:val="24"/>
+        </w:rPr>
+        <w:t>.</w:t>
+      </w:r>
+    </w:p>
+    <w:p>
+      <w:pPr>
+        <w:jc w:val="both"/>
+        <w:rPr>
+          <w:rFonts w:ascii="Arial" w:hAnsi="Arial" w:cs="Arial"/>
+          <w:sz w:val="24"/>
+          <w:szCs w:val="24"/>
+        </w:rPr>
+      </w:pPr>
+      <w:r>
+        <w:rPr>
+          <w:rFonts w:ascii="Arial" w:hAnsi="Arial" w:cs="Arial"/>
+          <w:sz w:val="24"/>
+          <w:szCs w:val="24"/>
+        </w:rPr>
+        <w:t>Um exemplo de linha de comando para o uso do programa seria:</w:t>
+      </w:r>
+    </w:p>
+    <w:p>
+      <w:pPr>
+        <w:jc w:val="both"/>
+        <w:rPr>
+          <w:rFonts w:ascii="Arial" w:hAnsi="Arial" w:cs="Arial"/>
+          <w:sz w:val="24"/>
+          <w:szCs w:val="24"/>
+        </w:rPr>
+      </w:pPr>
+      <w:r>
+        <w:rPr>
+          <w:rFonts w:ascii="Arial" w:hAnsi="Arial" w:cs="Arial"/>
+          <w:sz w:val="24"/>
+          <w:szCs w:val="24"/>
+        </w:rPr>
+        <w:t xml:space="preserve">make </w:t>
+      </w:r>
+      <w:proofErr w:type="spellStart"/>
+      <w:r>
+        <w:rPr>
+          <w:rFonts w:ascii="Arial" w:hAnsi="Arial" w:cs="Arial"/>
+          <w:sz w:val="24"/>
+          <w:szCs w:val="24"/>
+        </w:rPr>
+        <w:t>run</w:t>
+      </w:r>
+      <w:proofErr w:type="spellEnd"/>
+      <w:r>
+        <w:rPr>
+          <w:rFonts w:ascii="Arial" w:hAnsi="Arial" w:cs="Arial"/>
+          <w:sz w:val="24"/>
+          <w:szCs w:val="24"/>
+        </w:rPr>
+        <w:t xml:space="preserve"> FILE=ENTRADA1000.txt</w:t>
+      </w:r>
+    </w:p>
+    <w:p>
+      <w:pPr>
+        <w:jc w:val="both"/>
+        <w:rPr>
+          <w:rFonts w:ascii="Arial" w:hAnsi="Arial" w:cs="Arial"/>
+          <w:sz w:val="24"/>
+          <w:szCs w:val="24"/>
+        </w:rPr>
+      </w:pPr>
     </w:p>
     <w:p>
       <w:pPr>

</xml_diff>